<commit_message>
tianjia le yige wenjian
</commit_message>
<xml_diff>
--- a/bug集合.docx
+++ b/bug集合.docx
@@ -78,7 +78,7 @@
     </w:p>
     <w:p>
       <w:pPr>
-        <w:pStyle w:val="9"/>
+        <w:pStyle w:val="10"/>
         <w:numPr>
           <w:ilvl w:val="0"/>
           <w:numId w:val="1"/>
@@ -95,7 +95,7 @@
     </w:p>
     <w:p>
       <w:pPr>
-        <w:pStyle w:val="9"/>
+        <w:pStyle w:val="10"/>
         <w:numPr>
           <w:ilvl w:val="0"/>
           <w:numId w:val="0"/>
@@ -126,7 +126,7 @@
     </w:p>
     <w:p>
       <w:pPr>
-        <w:pStyle w:val="9"/>
+        <w:pStyle w:val="10"/>
         <w:numPr>
           <w:ilvl w:val="0"/>
           <w:numId w:val="0"/>
@@ -149,7 +149,7 @@
     </w:p>
     <w:p>
       <w:pPr>
-        <w:pStyle w:val="9"/>
+        <w:pStyle w:val="10"/>
         <w:numPr>
           <w:ilvl w:val="0"/>
           <w:numId w:val="1"/>
@@ -170,7 +170,7 @@
     </w:p>
     <w:p>
       <w:pPr>
-        <w:pStyle w:val="9"/>
+        <w:pStyle w:val="10"/>
         <w:numPr>
           <w:ilvl w:val="0"/>
           <w:numId w:val="0"/>
@@ -201,7 +201,7 @@
     </w:p>
     <w:p>
       <w:pPr>
-        <w:pStyle w:val="9"/>
+        <w:pStyle w:val="10"/>
         <w:numPr>
           <w:ilvl w:val="0"/>
           <w:numId w:val="0"/>
@@ -256,7 +256,7 @@
     </w:p>
     <w:p>
       <w:pPr>
-        <w:pStyle w:val="9"/>
+        <w:pStyle w:val="10"/>
         <w:numPr>
           <w:ilvl w:val="0"/>
           <w:numId w:val="1"/>
@@ -277,7 +277,7 @@
     </w:p>
     <w:p>
       <w:pPr>
-        <w:pStyle w:val="9"/>
+        <w:pStyle w:val="10"/>
         <w:numPr>
           <w:ilvl w:val="0"/>
           <w:numId w:val="0"/>
@@ -297,7 +297,7 @@
     </w:p>
     <w:p>
       <w:pPr>
-        <w:pStyle w:val="9"/>
+        <w:pStyle w:val="10"/>
         <w:numPr>
           <w:ilvl w:val="0"/>
           <w:numId w:val="0"/>
@@ -2105,6 +2105,7 @@
     <w:p>
       <w:pPr>
         <w:numPr>
+          <w:ilvl w:val="0"/>
           <w:numId w:val="0"/>
         </w:numPr>
         <w:spacing w:beforeLines="0" w:afterLines="0"/>
@@ -2130,6 +2131,7 @@
     <w:p>
       <w:pPr>
         <w:numPr>
+          <w:ilvl w:val="0"/>
           <w:numId w:val="0"/>
         </w:numPr>
         <w:spacing w:beforeLines="0" w:afterLines="0"/>
@@ -2159,7 +2161,6 @@
           <w:lang w:val="en-US" w:eastAsia="zh-CN"/>
         </w:rPr>
         <w:tab/>
-        <w:t/>
       </w:r>
       <w:r>
         <w:rPr>
@@ -2169,12 +2170,21 @@
           <w:lang w:val="en-US" w:eastAsia="zh-CN"/>
         </w:rPr>
         <w:tab/>
+      </w:r>
+      <w:r>
+        <w:rPr>
+          <w:rFonts w:hint="eastAsia" w:ascii="Lucida Console" w:hAnsi="Lucida Console" w:eastAsia="宋体"/>
+          <w:color w:val="000000" w:themeColor="text1"/>
+          <w:sz w:val="18"/>
+          <w:lang w:val="en-US" w:eastAsia="zh-CN"/>
+        </w:rPr>
         <w:t xml:space="preserve"> 区别，你加一个  / 代表以这个之前的路径不会把pepb加入 静态资源的路径中。</w:t>
       </w:r>
     </w:p>
     <w:p>
       <w:pPr>
         <w:numPr>
+          <w:ilvl w:val="0"/>
           <w:numId w:val="0"/>
         </w:numPr>
         <w:spacing w:beforeLines="0" w:afterLines="0"/>
@@ -2200,6 +2210,7 @@
     <w:p>
       <w:pPr>
         <w:numPr>
+          <w:ilvl w:val="0"/>
           <w:numId w:val="0"/>
         </w:numPr>
         <w:spacing w:beforeLines="0" w:afterLines="0"/>
@@ -2225,6 +2236,7 @@
     <w:p>
       <w:pPr>
         <w:numPr>
+          <w:ilvl w:val="0"/>
           <w:numId w:val="0"/>
         </w:numPr>
         <w:spacing w:beforeLines="0" w:afterLines="0"/>
@@ -2250,6 +2262,7 @@
     <w:p>
       <w:pPr>
         <w:numPr>
+          <w:ilvl w:val="0"/>
           <w:numId w:val="0"/>
         </w:numPr>
         <w:spacing w:beforeLines="0" w:afterLines="0"/>
@@ -2275,6 +2288,7 @@
     <w:p>
       <w:pPr>
         <w:numPr>
+          <w:ilvl w:val="0"/>
           <w:numId w:val="0"/>
         </w:numPr>
         <w:spacing w:beforeLines="0" w:afterLines="0"/>
@@ -2300,6 +2314,7 @@
     <w:p>
       <w:pPr>
         <w:numPr>
+          <w:ilvl w:val="0"/>
           <w:numId w:val="0"/>
         </w:numPr>
         <w:spacing w:beforeLines="0" w:afterLines="0"/>
@@ -2328,7 +2343,6 @@
           <w:lang w:val="en-US" w:eastAsia="zh-CN"/>
         </w:rPr>
         <w:tab/>
-        <w:t/>
       </w:r>
       <w:r>
         <w:rPr>
@@ -2338,7 +2352,6 @@
           <w:lang w:val="en-US" w:eastAsia="zh-CN"/>
         </w:rPr>
         <w:tab/>
-        <w:t/>
       </w:r>
       <w:r>
         <w:rPr>
@@ -2348,7 +2361,6 @@
           <w:lang w:val="en-US" w:eastAsia="zh-CN"/>
         </w:rPr>
         <w:tab/>
-        <w:t/>
       </w:r>
       <w:r>
         <w:rPr>
@@ -2358,12 +2370,21 @@
           <w:lang w:val="en-US" w:eastAsia="zh-CN"/>
         </w:rPr>
         <w:tab/>
+      </w:r>
+      <w:r>
+        <w:rPr>
+          <w:rFonts w:hint="eastAsia" w:ascii="Lucida Console" w:hAnsi="Lucida Console" w:eastAsia="宋体"/>
+          <w:color w:val="000000" w:themeColor="text1"/>
+          <w:sz w:val="18"/>
+          <w:lang w:val="en-US" w:eastAsia="zh-CN"/>
+        </w:rPr>
         <w:t xml:space="preserve">   ...</w:t>
       </w:r>
     </w:p>
     <w:p>
       <w:pPr>
         <w:numPr>
+          <w:ilvl w:val="0"/>
           <w:numId w:val="0"/>
         </w:numPr>
         <w:spacing w:beforeLines="0" w:afterLines="0"/>
@@ -2389,6 +2410,7 @@
     <w:p>
       <w:pPr>
         <w:numPr>
+          <w:ilvl w:val="0"/>
           <w:numId w:val="0"/>
         </w:numPr>
         <w:spacing w:beforeLines="0" w:afterLines="0"/>
@@ -2414,6 +2436,7 @@
     <w:p>
       <w:pPr>
         <w:numPr>
+          <w:ilvl w:val="0"/>
           <w:numId w:val="0"/>
         </w:numPr>
         <w:spacing w:beforeLines="0" w:afterLines="0"/>
@@ -2434,9 +2457,138 @@
           <w:lang w:val="en-US" w:eastAsia="zh-CN"/>
         </w:rPr>
         <w:t>加  /  ，内部文件寻找静态资源的路径就是 相对路径了。</w:t>
+      </w:r>
+    </w:p>
+    <w:p>
+      <w:pPr>
+        <w:numPr>
+          <w:ilvl w:val="0"/>
+          <w:numId w:val="0"/>
+        </w:numPr>
+        <w:spacing w:beforeLines="0" w:afterLines="0"/>
+        <w:ind w:left="420" w:leftChars="0" w:firstLine="420" w:firstLineChars="0"/>
+        <w:jc w:val="left"/>
+        <w:rPr>
+          <w:rFonts w:hint="eastAsia" w:ascii="Lucida Console" w:hAnsi="Lucida Console" w:eastAsia="宋体"/>
+          <w:color w:val="000000" w:themeColor="text1"/>
+          <w:sz w:val="18"/>
+          <w:lang w:val="en-US" w:eastAsia="zh-CN"/>
+        </w:rPr>
+      </w:pPr>
+    </w:p>
+    <w:p>
+      <w:pPr>
+        <w:spacing w:beforeLines="0" w:afterLines="0"/>
+        <w:jc w:val="left"/>
+        <w:rPr>
+          <w:rFonts w:hint="eastAsia" w:ascii="Lucida Console" w:hAnsi="Lucida Console" w:eastAsia="宋体"/>
+          <w:color w:val="000000" w:themeColor="text1"/>
+          <w:sz w:val="18"/>
+          <w:lang w:val="en-US" w:eastAsia="zh-CN"/>
+        </w:rPr>
+      </w:pPr>
+      <w:r>
+        <w:rPr>
+          <w:rFonts w:hint="eastAsia" w:ascii="Lucida Console" w:hAnsi="Lucida Console" w:eastAsia="宋体"/>
+          <w:color w:val="000000" w:themeColor="text1"/>
+          <w:sz w:val="18"/>
+          <w:lang w:val="en-US" w:eastAsia="zh-CN"/>
+        </w:rPr>
+        <w:t>前端页面处理proto文件：</w:t>
+      </w:r>
+    </w:p>
+    <w:p>
+      <w:pPr>
+        <w:spacing w:beforeLines="0" w:afterLines="0"/>
+        <w:jc w:val="left"/>
+        <w:rPr>
+          <w:rFonts w:hint="eastAsia" w:ascii="Lucida Console" w:hAnsi="Lucida Console" w:eastAsia="宋体"/>
+          <w:color w:val="000000" w:themeColor="text1"/>
+          <w:sz w:val="18"/>
+          <w:lang w:val="en-US" w:eastAsia="zh-CN"/>
+        </w:rPr>
+      </w:pPr>
+      <w:r>
+        <w:rPr>
+          <w:rFonts w:hint="eastAsia" w:ascii="Lucida Console" w:hAnsi="Lucida Console" w:eastAsia="宋体"/>
+          <w:color w:val="000000" w:themeColor="text1"/>
+          <w:sz w:val="18"/>
+          <w:u w:val="single"/>
+          <w:lang w:val="en-US" w:eastAsia="zh-CN"/>
+        </w:rPr>
+        <w:fldChar w:fldCharType="begin"/>
+      </w:r>
+      <w:r>
+        <w:rPr>
+          <w:rFonts w:hint="eastAsia" w:ascii="Lucida Console" w:hAnsi="Lucida Console" w:eastAsia="宋体"/>
+          <w:color w:val="000000" w:themeColor="text1"/>
+          <w:sz w:val="18"/>
+          <w:u w:val="single"/>
+          <w:lang w:val="en-US" w:eastAsia="zh-CN"/>
+        </w:rPr>
+        <w:instrText xml:space="preserve"> HYPERLINK "https://hk.saowen.com/a/8c89fd74e0faee017447945b2780d9744a3aa4fcb928a915920f0997f631b38c" </w:instrText>
+      </w:r>
+      <w:r>
+        <w:rPr>
+          <w:rFonts w:hint="eastAsia" w:ascii="Lucida Console" w:hAnsi="Lucida Console" w:eastAsia="宋体"/>
+          <w:color w:val="000000" w:themeColor="text1"/>
+          <w:sz w:val="18"/>
+          <w:u w:val="single"/>
+          <w:lang w:val="en-US" w:eastAsia="zh-CN"/>
+        </w:rPr>
+        <w:fldChar w:fldCharType="separate"/>
+      </w:r>
+      <w:r>
+        <w:rPr>
+          <w:rStyle w:val="8"/>
+          <w:rFonts w:hint="eastAsia" w:ascii="Lucida Console" w:hAnsi="Lucida Console" w:eastAsia="宋体"/>
+          <w:sz w:val="18"/>
+          <w:lang w:val="en-US" w:eastAsia="zh-CN"/>
+        </w:rPr>
+        <w:t>https://hk.saowen.com/a/8c89fd74e0faee017447945b2780d9744a3aa4fcb928a915920f0997f631b38c</w:t>
+      </w:r>
+      <w:r>
+        <w:rPr>
+          <w:rFonts w:hint="eastAsia" w:ascii="Lucida Console" w:hAnsi="Lucida Console" w:eastAsia="宋体"/>
+          <w:color w:val="000000" w:themeColor="text1"/>
+          <w:sz w:val="18"/>
+          <w:u w:val="single"/>
+          <w:lang w:val="en-US" w:eastAsia="zh-CN"/>
+        </w:rPr>
+        <w:fldChar w:fldCharType="end"/>
+      </w:r>
+    </w:p>
+    <w:p>
+      <w:pPr>
+        <w:spacing w:beforeLines="0" w:afterLines="0"/>
+        <w:jc w:val="left"/>
+        <w:rPr>
+          <w:rFonts w:hint="eastAsia" w:ascii="Lucida Console" w:hAnsi="Lucida Console" w:eastAsia="宋体"/>
+          <w:color w:val="000000" w:themeColor="text1"/>
+          <w:sz w:val="18"/>
+          <w:lang w:val="en-US" w:eastAsia="zh-CN"/>
+        </w:rPr>
+      </w:pPr>
+      <w:r>
+        <w:rPr>
+          <w:rFonts w:hint="eastAsia" w:ascii="Lucida Console" w:hAnsi="Lucida Console" w:eastAsia="宋体"/>
+          <w:color w:val="000000" w:themeColor="text1"/>
+          <w:sz w:val="18"/>
+          <w:lang w:val="en-US" w:eastAsia="zh-CN"/>
+        </w:rPr>
+        <w:t>命令：protoc.exe -I=static/img/proto  --js_out=import_style=commonjs,binary:.  ***.</w:t>
       </w:r>
       <w:bookmarkStart w:id="0" w:name="_GoBack"/>
       <w:bookmarkEnd w:id="0"/>
+      <w:r>
+        <w:rPr>
+          <w:rFonts w:hint="eastAsia" w:ascii="Lucida Console" w:hAnsi="Lucida Console" w:eastAsia="宋体"/>
+          <w:color w:val="000000" w:themeColor="text1"/>
+          <w:sz w:val="18"/>
+          <w:lang w:val="en-US" w:eastAsia="zh-CN"/>
+        </w:rPr>
+        <w:t>proto</w:t>
+      </w:r>
     </w:p>
     <w:sectPr>
       <w:pgSz w:w="11906" w:h="16838"/>
@@ -2878,7 +3030,7 @@
   <w:docDefaults>
     <w:rPrDefault>
       <w:rPr>
-        <w:rFonts w:ascii="Times New Roman" w:hAnsi="Times New Roman" w:eastAsia="宋体" w:cs="Times New Roman"/>
+        <w:rFonts w:asciiTheme="minorHAnsi" w:hAnsiTheme="minorHAnsi" w:eastAsiaTheme="minorEastAsia" w:cstheme="minorBidi"/>
       </w:rPr>
     </w:rPrDefault>
   </w:docDefaults>
@@ -2968,7 +3120,7 @@
     <w:lsdException w:unhideWhenUsed="0" w:uiPriority="0" w:semiHidden="0" w:name="Body Text Indent 2"/>
     <w:lsdException w:unhideWhenUsed="0" w:uiPriority="0" w:semiHidden="0" w:name="Body Text Indent 3"/>
     <w:lsdException w:unhideWhenUsed="0" w:uiPriority="0" w:semiHidden="0" w:name="Block Text"/>
-    <w:lsdException w:unhideWhenUsed="0" w:uiPriority="0" w:semiHidden="0" w:name="Hyperlink"/>
+    <w:lsdException w:qFormat="1" w:unhideWhenUsed="0" w:uiPriority="0" w:semiHidden="0" w:name="Hyperlink"/>
     <w:lsdException w:unhideWhenUsed="0" w:uiPriority="0" w:semiHidden="0" w:name="FollowedHyperlink"/>
     <w:lsdException w:qFormat="1" w:unhideWhenUsed="0" w:uiPriority="0" w:semiHidden="0" w:name="Strong"/>
     <w:lsdException w:qFormat="1" w:unhideWhenUsed="0" w:uiPriority="0" w:semiHidden="0" w:name="Emphasis"/>
@@ -3153,7 +3305,7 @@
     <w:name w:val="heading 1"/>
     <w:basedOn w:val="1"/>
     <w:next w:val="1"/>
-    <w:link w:val="12"/>
+    <w:link w:val="13"/>
     <w:qFormat/>
     <w:uiPriority w:val="0"/>
     <w:pPr>
@@ -3177,7 +3329,7 @@
     <w:qFormat/>
     <w:uiPriority w:val="1"/>
   </w:style>
-  <w:style w:type="table" w:default="1" w:styleId="8">
+  <w:style w:type="table" w:default="1" w:styleId="9">
     <w:name w:val="Normal Table"/>
     <w:semiHidden/>
     <w:unhideWhenUsed/>
@@ -3197,7 +3349,7 @@
     <w:name w:val="Subtitle"/>
     <w:basedOn w:val="1"/>
     <w:next w:val="1"/>
-    <w:link w:val="11"/>
+    <w:link w:val="12"/>
     <w:qFormat/>
     <w:uiPriority w:val="0"/>
     <w:pPr>
@@ -3252,7 +3404,7 @@
     <w:name w:val="Title"/>
     <w:basedOn w:val="1"/>
     <w:next w:val="1"/>
-    <w:link w:val="13"/>
+    <w:link w:val="14"/>
     <w:qFormat/>
     <w:uiPriority w:val="0"/>
     <w:pPr>
@@ -3278,7 +3430,17 @@
       <w:iCs/>
     </w:rPr>
   </w:style>
-  <w:style w:type="paragraph" w:styleId="9">
+  <w:style w:type="character" w:styleId="8">
+    <w:name w:val="Hyperlink"/>
+    <w:basedOn w:val="6"/>
+    <w:qFormat/>
+    <w:uiPriority w:val="0"/>
+    <w:rPr>
+      <w:color w:val="0000FF"/>
+      <w:u w:val="single"/>
+    </w:rPr>
+  </w:style>
+  <w:style w:type="paragraph" w:styleId="10">
     <w:name w:val="List Paragraph"/>
     <w:basedOn w:val="1"/>
     <w:unhideWhenUsed/>
@@ -3288,7 +3450,7 @@
       <w:ind w:firstLine="420" w:firstLineChars="200"/>
     </w:pPr>
   </w:style>
-  <w:style w:type="character" w:customStyle="1" w:styleId="10">
+  <w:style w:type="character" w:customStyle="1" w:styleId="11">
     <w:name w:val="Subtle Emphasis"/>
     <w:basedOn w:val="6"/>
     <w:qFormat/>
@@ -3299,7 +3461,7 @@
       <w:color w:val="7F7F7F" w:themeColor="text1" w:themeTint="7F"/>
     </w:rPr>
   </w:style>
-  <w:style w:type="character" w:customStyle="1" w:styleId="11">
+  <w:style w:type="character" w:customStyle="1" w:styleId="12">
     <w:name w:val="副标题 Char"/>
     <w:basedOn w:val="6"/>
     <w:link w:val="3"/>
@@ -3314,7 +3476,7 @@
       <w:szCs w:val="32"/>
     </w:rPr>
   </w:style>
-  <w:style w:type="character" w:customStyle="1" w:styleId="12">
+  <w:style w:type="character" w:customStyle="1" w:styleId="13">
     <w:name w:val="标题 1 Char"/>
     <w:basedOn w:val="6"/>
     <w:link w:val="2"/>
@@ -3328,7 +3490,7 @@
       <w:szCs w:val="44"/>
     </w:rPr>
   </w:style>
-  <w:style w:type="character" w:customStyle="1" w:styleId="13">
+  <w:style w:type="character" w:customStyle="1" w:styleId="14">
     <w:name w:val="标题 Char"/>
     <w:basedOn w:val="6"/>
     <w:link w:val="5"/>

</xml_diff>